<commit_message>
cs322-pz fixed poslovni zahtevi
</commit_message>
<xml_diff>
--- a/se322/se322-pz-nikola_tasic_3698/se322-pz-nikola_tasic_3698-uzorak_dokumenta_o_viziji_i_okviru.docx
+++ b/se322/se322-pz-nikola_tasic_3698/se322-pz-nikola_tasic_3698-uzorak_dokumenta_o_viziji_i_okviru.docx
@@ -59,8 +59,6 @@
           <w:lang w:val="sr-Latn-RS"/>
         </w:rPr>
       </w:pPr>
-      <w:bookmarkStart w:id="32" w:name="_GoBack"/>
-      <w:bookmarkEnd w:id="32"/>
       <w:r>
         <w:rPr>
           <w:rFonts w:eastAsia="Times New Roman" w:cs="Arial"/>
@@ -291,12 +289,6 @@
             <w:insideH w:val="single" w:color="FFFFFF" w:themeColor="background1" w:sz="4" w:space="0"/>
             <w:insideV w:val="single" w:color="FFFFFF" w:themeColor="background1" w:sz="4" w:space="0"/>
           </w:tblBorders>
-          <w:tblCellMar>
-            <w:top w:w="0" w:type="dxa"/>
-            <w:left w:w="108" w:type="dxa"/>
-            <w:bottom w:w="0" w:type="dxa"/>
-            <w:right w:w="108" w:type="dxa"/>
-          </w:tblCellMar>
         </w:tblPrEx>
         <w:tc>
           <w:tcPr>
@@ -421,12 +413,6 @@
             <w:insideH w:val="single" w:color="FFFFFF" w:themeColor="background1" w:sz="4" w:space="0"/>
             <w:insideV w:val="single" w:color="FFFFFF" w:themeColor="background1" w:sz="4" w:space="0"/>
           </w:tblBorders>
-          <w:tblCellMar>
-            <w:top w:w="0" w:type="dxa"/>
-            <w:left w:w="108" w:type="dxa"/>
-            <w:bottom w:w="0" w:type="dxa"/>
-            <w:right w:w="108" w:type="dxa"/>
-          </w:tblCellMar>
         </w:tblPrEx>
         <w:tc>
           <w:tcPr>
@@ -533,12 +519,6 @@
             <w:insideH w:val="single" w:color="FFFFFF" w:themeColor="background1" w:sz="4" w:space="0"/>
             <w:insideV w:val="single" w:color="FFFFFF" w:themeColor="background1" w:sz="4" w:space="0"/>
           </w:tblBorders>
-          <w:tblCellMar>
-            <w:top w:w="0" w:type="dxa"/>
-            <w:left w:w="108" w:type="dxa"/>
-            <w:bottom w:w="0" w:type="dxa"/>
-            <w:right w:w="108" w:type="dxa"/>
-          </w:tblCellMar>
         </w:tblPrEx>
         <w:tc>
           <w:tcPr>
@@ -689,12 +669,6 @@
             <w:insideH w:val="single" w:color="FFFFFF" w:themeColor="background1" w:sz="4" w:space="0"/>
             <w:insideV w:val="single" w:color="FFFFFF" w:themeColor="background1" w:sz="4" w:space="0"/>
           </w:tblBorders>
-          <w:tblCellMar>
-            <w:top w:w="0" w:type="dxa"/>
-            <w:left w:w="108" w:type="dxa"/>
-            <w:bottom w:w="0" w:type="dxa"/>
-            <w:right w:w="108" w:type="dxa"/>
-          </w:tblCellMar>
         </w:tblPrEx>
         <w:tc>
           <w:tcPr>
@@ -771,12 +745,6 @@
             <w:insideH w:val="single" w:color="FFFFFF" w:themeColor="background1" w:sz="4" w:space="0"/>
             <w:insideV w:val="single" w:color="FFFFFF" w:themeColor="background1" w:sz="4" w:space="0"/>
           </w:tblBorders>
-          <w:tblCellMar>
-            <w:top w:w="0" w:type="dxa"/>
-            <w:left w:w="108" w:type="dxa"/>
-            <w:bottom w:w="0" w:type="dxa"/>
-            <w:right w:w="108" w:type="dxa"/>
-          </w:tblCellMar>
         </w:tblPrEx>
         <w:tc>
           <w:tcPr>
@@ -2478,32 +2446,19 @@
         </w:rPr>
         <w:t xml:space="preserve"> </w:t>
       </w:r>
+      <w:bookmarkStart w:id="32" w:name="_GoBack"/>
+      <w:bookmarkEnd w:id="32"/>
     </w:p>
     <w:p>
       <w:pPr>
+        <w:pStyle w:val="3"/>
         <w:rPr>
           <w:rFonts w:cs="Arial"/>
           <w:lang w:val="sr-Latn-RS"/>
         </w:rPr>
       </w:pPr>
-      <w:r>
-        <w:rPr>
-          <w:rFonts w:eastAsia="Times New Roman" w:cs="Arial"/>
-          <w:lang w:val="sr-Latn-RS"/>
-        </w:rPr>
-        <w:t>Zahtevi poslovanja pružaju osnovu i referencu za razvoj svih detaljnih zahteva. Možete prikupiti poslovne zahteve od višeg rukovodstva kupca ili razvojne organizacije, izvršnog sponzora, vizionara projekta, upravljanja proizvodima, odeljenja za marketing ili drugih pojedinaca koji imaju jasan osećaj zašto se projekat preduzima i koja je krajnja vrednost koju će on imati pružati, kako preduzeću, tako i kupcima.</w:t>
-      </w:r>
-    </w:p>
-    <w:p>
-      <w:pPr>
-        <w:pStyle w:val="3"/>
-        <w:rPr>
-          <w:rFonts w:cs="Arial"/>
-          <w:lang w:val="sr-Latn-RS"/>
-        </w:rPr>
-      </w:pPr>
-      <w:bookmarkStart w:id="2" w:name="_Toc16959729"/>
-      <w:bookmarkStart w:id="3" w:name="_Toc16949907"/>
+      <w:bookmarkStart w:id="2" w:name="_Toc16949907"/>
+      <w:bookmarkStart w:id="3" w:name="_Toc16959729"/>
       <w:r>
         <w:rPr>
           <w:rFonts w:cs="Arial"/>
@@ -2586,8 +2541,8 @@
           <w:lang w:val="sr-Latn-RS"/>
         </w:rPr>
       </w:pPr>
-      <w:bookmarkStart w:id="6" w:name="_Toc16949909"/>
-      <w:bookmarkStart w:id="7" w:name="_Toc16959731"/>
+      <w:bookmarkStart w:id="6" w:name="_Toc16959731"/>
+      <w:bookmarkStart w:id="7" w:name="_Toc16949909"/>
       <w:r>
         <w:rPr>
           <w:rFonts w:cs="Arial"/>
@@ -2628,8 +2583,8 @@
           <w:lang w:val="sr-Latn-RS"/>
         </w:rPr>
       </w:pPr>
-      <w:bookmarkStart w:id="8" w:name="_Toc16959732"/>
-      <w:bookmarkStart w:id="9" w:name="_Toc16949910"/>
+      <w:bookmarkStart w:id="8" w:name="_Toc16949910"/>
+      <w:bookmarkStart w:id="9" w:name="_Toc16959732"/>
       <w:r>
         <w:rPr>
           <w:rFonts w:cs="Arial"/>
@@ -2728,8 +2683,8 @@
         </w:rPr>
         <w:t xml:space="preserve"> </w:t>
       </w:r>
-      <w:bookmarkStart w:id="14" w:name="_Toc16959735"/>
-      <w:bookmarkStart w:id="15" w:name="_Toc16949913"/>
+      <w:bookmarkStart w:id="14" w:name="_Toc16949913"/>
+      <w:bookmarkStart w:id="15" w:name="_Toc16959735"/>
     </w:p>
     <w:p>
       <w:pPr>
@@ -2885,8 +2840,8 @@
         </w:rPr>
         <w:t xml:space="preserve"> </w:t>
       </w:r>
-      <w:bookmarkStart w:id="16" w:name="_Toc16949914"/>
-      <w:bookmarkStart w:id="17" w:name="_Toc16959736"/>
+      <w:bookmarkStart w:id="16" w:name="_Toc16959736"/>
+      <w:bookmarkStart w:id="17" w:name="_Toc16949914"/>
       <w:r>
         <w:rPr>
           <w:rFonts w:cs="Arial"/>
@@ -2905,8 +2860,8 @@
           <w:lang w:val="sr-Latn-RS"/>
         </w:rPr>
       </w:pPr>
-      <w:bookmarkStart w:id="18" w:name="_Toc16949915"/>
-      <w:bookmarkStart w:id="19" w:name="_Toc16959737"/>
+      <w:bookmarkStart w:id="18" w:name="_Toc16959737"/>
+      <w:bookmarkStart w:id="19" w:name="_Toc16949915"/>
       <w:r>
         <w:rPr>
           <w:rFonts w:cs="Arial"/>
@@ -3130,8 +3085,8 @@
       </w:r>
       <w:bookmarkEnd w:id="20"/>
       <w:bookmarkEnd w:id="21"/>
-      <w:bookmarkStart w:id="22" w:name="_Toc16959739"/>
-      <w:bookmarkStart w:id="23" w:name="_Toc16949917"/>
+      <w:bookmarkStart w:id="22" w:name="_Toc16949917"/>
+      <w:bookmarkStart w:id="23" w:name="_Toc16959739"/>
     </w:p>
     <w:p>
       <w:pPr>
@@ -3188,8 +3143,8 @@
           <w:lang w:val="sr-Latn-RS"/>
         </w:rPr>
       </w:pPr>
-      <w:bookmarkStart w:id="24" w:name="_Toc16949919"/>
-      <w:bookmarkStart w:id="25" w:name="_Toc16959741"/>
+      <w:bookmarkStart w:id="24" w:name="_Toc16959741"/>
+      <w:bookmarkStart w:id="25" w:name="_Toc16949919"/>
       <w:r>
         <w:rPr>
           <w:rFonts w:cs="Arial"/>
@@ -3785,14 +3740,6 @@
         <w:gridCol w:w="2790"/>
       </w:tblGrid>
       <w:tr>
-        <w:tblPrEx>
-          <w:tblCellMar>
-            <w:top w:w="0" w:type="dxa"/>
-            <w:left w:w="108" w:type="dxa"/>
-            <w:bottom w:w="0" w:type="dxa"/>
-            <w:right w:w="108" w:type="dxa"/>
-          </w:tblCellMar>
-        </w:tblPrEx>
         <w:tc>
           <w:tcPr>
             <w:tcW w:w="1889" w:type="dxa"/>
@@ -4025,14 +3972,6 @@
         </w:tc>
       </w:tr>
       <w:tr>
-        <w:tblPrEx>
-          <w:tblCellMar>
-            <w:top w:w="0" w:type="dxa"/>
-            <w:left w:w="108" w:type="dxa"/>
-            <w:bottom w:w="0" w:type="dxa"/>
-            <w:right w:w="108" w:type="dxa"/>
-          </w:tblCellMar>
-        </w:tblPrEx>
         <w:tc>
           <w:tcPr>
             <w:tcW w:w="1889" w:type="dxa"/>
@@ -4187,14 +4126,6 @@
         </w:tc>
       </w:tr>
       <w:tr>
-        <w:tblPrEx>
-          <w:tblCellMar>
-            <w:top w:w="0" w:type="dxa"/>
-            <w:left w:w="108" w:type="dxa"/>
-            <w:bottom w:w="0" w:type="dxa"/>
-            <w:right w:w="108" w:type="dxa"/>
-          </w:tblCellMar>
-        </w:tblPrEx>
         <w:tc>
           <w:tcPr>
             <w:tcW w:w="1889" w:type="dxa"/>
@@ -4395,14 +4326,6 @@
         </w:tc>
       </w:tr>
       <w:tr>
-        <w:tblPrEx>
-          <w:tblCellMar>
-            <w:top w:w="0" w:type="dxa"/>
-            <w:left w:w="108" w:type="dxa"/>
-            <w:bottom w:w="0" w:type="dxa"/>
-            <w:right w:w="108" w:type="dxa"/>
-          </w:tblCellMar>
-        </w:tblPrEx>
         <w:tc>
           <w:tcPr>
             <w:tcW w:w="1889" w:type="dxa"/>
@@ -4543,14 +4466,6 @@
         </w:tc>
       </w:tr>
       <w:tr>
-        <w:tblPrEx>
-          <w:tblCellMar>
-            <w:top w:w="0" w:type="dxa"/>
-            <w:left w:w="108" w:type="dxa"/>
-            <w:bottom w:w="0" w:type="dxa"/>
-            <w:right w:w="108" w:type="dxa"/>
-          </w:tblCellMar>
-        </w:tblPrEx>
         <w:tc>
           <w:tcPr>
             <w:tcW w:w="1889" w:type="dxa"/>
@@ -4671,8 +4586,8 @@
           <w:lang w:val="sr-Latn-RS"/>
         </w:rPr>
       </w:pPr>
-      <w:bookmarkStart w:id="30" w:name="_Toc16949922"/>
-      <w:bookmarkStart w:id="31" w:name="_Toc16959744"/>
+      <w:bookmarkStart w:id="30" w:name="_Toc16959744"/>
+      <w:bookmarkStart w:id="31" w:name="_Toc16949922"/>
       <w:r>
         <w:rPr>
           <w:rFonts w:cs="Arial"/>
@@ -5675,18 +5590,18 @@
     <w:lsdException w:qFormat="1" w:uiPriority="99" w:semiHidden="0" w:name="index 9"/>
     <w:lsdException w:qFormat="1" w:uiPriority="39" w:semiHidden="0" w:name="toc 1"/>
     <w:lsdException w:qFormat="1" w:uiPriority="39" w:semiHidden="0" w:name="toc 2"/>
-    <w:lsdException w:uiPriority="39" w:semiHidden="0" w:name="toc 3"/>
-    <w:lsdException w:uiPriority="39" w:semiHidden="0" w:name="toc 4"/>
+    <w:lsdException w:qFormat="1" w:uiPriority="39" w:semiHidden="0" w:name="toc 3"/>
+    <w:lsdException w:qFormat="1" w:uiPriority="39" w:semiHidden="0" w:name="toc 4"/>
     <w:lsdException w:qFormat="1" w:uiPriority="39" w:semiHidden="0" w:name="toc 5"/>
-    <w:lsdException w:uiPriority="39" w:semiHidden="0" w:name="toc 6"/>
-    <w:lsdException w:uiPriority="39" w:semiHidden="0" w:name="toc 7"/>
-    <w:lsdException w:uiPriority="39" w:semiHidden="0" w:name="toc 8"/>
-    <w:lsdException w:uiPriority="39" w:semiHidden="0" w:name="toc 9"/>
+    <w:lsdException w:qFormat="1" w:uiPriority="39" w:semiHidden="0" w:name="toc 6"/>
+    <w:lsdException w:qFormat="1" w:uiPriority="39" w:semiHidden="0" w:name="toc 7"/>
+    <w:lsdException w:qFormat="1" w:uiPriority="39" w:semiHidden="0" w:name="toc 8"/>
+    <w:lsdException w:qFormat="1" w:uiPriority="39" w:semiHidden="0" w:name="toc 9"/>
     <w:lsdException w:uiPriority="99" w:name="Normal Indent"/>
     <w:lsdException w:uiPriority="99" w:name="footnote text"/>
     <w:lsdException w:uiPriority="99" w:name="annotation text"/>
-    <w:lsdException w:unhideWhenUsed="0" w:uiPriority="0" w:semiHidden="0" w:name="header"/>
-    <w:lsdException w:unhideWhenUsed="0" w:uiPriority="0" w:semiHidden="0" w:name="footer"/>
+    <w:lsdException w:qFormat="1" w:unhideWhenUsed="0" w:uiPriority="0" w:semiHidden="0" w:name="header"/>
+    <w:lsdException w:qFormat="1" w:unhideWhenUsed="0" w:uiPriority="0" w:semiHidden="0" w:name="footer"/>
     <w:lsdException w:qFormat="1" w:uiPriority="99" w:semiHidden="0" w:name="index heading"/>
     <w:lsdException w:qFormat="1" w:unhideWhenUsed="0" w:uiPriority="0" w:semiHidden="0" w:name="caption"/>
     <w:lsdException w:uiPriority="99" w:name="table of figures"/>
@@ -5701,7 +5616,7 @@
     <w:lsdException w:uiPriority="99" w:name="table of authorities"/>
     <w:lsdException w:uiPriority="99" w:name="macro"/>
     <w:lsdException w:uiPriority="99" w:name="toa heading"/>
-    <w:lsdException w:unhideWhenUsed="0" w:uiPriority="0" w:semiHidden="0" w:name="List"/>
+    <w:lsdException w:qFormat="1" w:unhideWhenUsed="0" w:uiPriority="0" w:semiHidden="0" w:name="List"/>
     <w:lsdException w:uiPriority="99" w:name="List Bullet"/>
     <w:lsdException w:uiPriority="99" w:name="List Number"/>
     <w:lsdException w:uiPriority="99" w:name="List 2"/>
@@ -5720,7 +5635,7 @@
     <w:lsdException w:uiPriority="99" w:name="Closing"/>
     <w:lsdException w:uiPriority="99" w:name="Signature"/>
     <w:lsdException w:qFormat="1" w:uiPriority="1" w:name="Default Paragraph Font"/>
-    <w:lsdException w:unhideWhenUsed="0" w:uiPriority="0" w:semiHidden="0" w:name="Body Text"/>
+    <w:lsdException w:qFormat="1" w:unhideWhenUsed="0" w:uiPriority="0" w:semiHidden="0" w:name="Body Text"/>
     <w:lsdException w:uiPriority="99" w:name="Body Text Indent"/>
     <w:lsdException w:uiPriority="99" w:name="List Continue"/>
     <w:lsdException w:uiPriority="99" w:name="List Continue 2"/>
@@ -5739,7 +5654,7 @@
     <w:lsdException w:uiPriority="99" w:name="Body Text Indent 2"/>
     <w:lsdException w:uiPriority="99" w:name="Body Text Indent 3"/>
     <w:lsdException w:uiPriority="99" w:name="Block Text"/>
-    <w:lsdException w:uiPriority="99" w:semiHidden="0" w:name="Hyperlink"/>
+    <w:lsdException w:qFormat="1" w:uiPriority="99" w:semiHidden="0" w:name="Hyperlink"/>
     <w:lsdException w:uiPriority="99" w:name="FollowedHyperlink"/>
     <w:lsdException w:qFormat="1" w:unhideWhenUsed="0" w:uiPriority="22" w:semiHidden="0" w:name="Strong"/>
     <w:lsdException w:qFormat="1" w:unhideWhenUsed="0" w:uiPriority="20" w:semiHidden="0" w:name="Emphasis"/>
@@ -5757,7 +5672,7 @@
     <w:lsdException w:uiPriority="99" w:name="HTML Sample"/>
     <w:lsdException w:uiPriority="99" w:name="HTML Typewriter"/>
     <w:lsdException w:uiPriority="99" w:name="HTML Variable"/>
-    <w:lsdException w:uiPriority="99" w:name="Normal Table"/>
+    <w:lsdException w:qFormat="1" w:uiPriority="99" w:name="Normal Table"/>
     <w:lsdException w:uiPriority="99" w:name="annotation subject"/>
     <w:lsdException w:uiPriority="99" w:name="Table Simple 1"/>
     <w:lsdException w:uiPriority="99" w:name="Table Simple 2"/>
@@ -5802,7 +5717,7 @@
     <w:lsdException w:uiPriority="99" w:name="Table Web 2"/>
     <w:lsdException w:uiPriority="99" w:name="Table Web 3"/>
     <w:lsdException w:uiPriority="99" w:name="Balloon Text"/>
-    <w:lsdException w:unhideWhenUsed="0" w:uiPriority="59" w:semiHidden="0" w:name="Table Grid"/>
+    <w:lsdException w:qFormat="1" w:unhideWhenUsed="0" w:uiPriority="59" w:semiHidden="0" w:name="Table Grid"/>
     <w:lsdException w:uiPriority="99" w:name="Table Theme"/>
     <w:lsdException w:qFormat="1" w:unhideWhenUsed="0" w:uiPriority="1" w:semiHidden="0" w:name="No Spacing"/>
     <w:lsdException w:unhideWhenUsed="0" w:uiPriority="60" w:semiHidden="0" w:name="Light Shading"/>
@@ -6013,6 +5928,7 @@
     <w:name w:val="Normal Table"/>
     <w:semiHidden/>
     <w:unhideWhenUsed/>
+    <w:qFormat/>
     <w:uiPriority w:val="99"/>
     <w:tblPr>
       <w:tblCellMar>
@@ -6026,6 +5942,7 @@
   <w:style w:type="paragraph" w:styleId="7">
     <w:name w:val="Body Text"/>
     <w:basedOn w:val="1"/>
+    <w:qFormat/>
     <w:uiPriority w:val="0"/>
     <w:pPr>
       <w:spacing w:before="0" w:after="140" w:line="276" w:lineRule="auto"/>
@@ -6053,6 +5970,7 @@
     <w:name w:val="footer"/>
     <w:basedOn w:val="1"/>
     <w:link w:val="35"/>
+    <w:qFormat/>
     <w:uiPriority w:val="0"/>
     <w:pPr>
       <w:tabs>
@@ -6073,6 +5991,7 @@
     <w:name w:val="header"/>
     <w:basedOn w:val="1"/>
     <w:link w:val="36"/>
+    <w:qFormat/>
     <w:uiPriority w:val="0"/>
     <w:pPr>
       <w:tabs>
@@ -6093,6 +6012,7 @@
     <w:name w:val="Hyperlink"/>
     <w:basedOn w:val="5"/>
     <w:unhideWhenUsed/>
+    <w:qFormat/>
     <w:uiPriority w:val="99"/>
     <w:rPr>
       <w:color w:val="0000FF" w:themeColor="hyperlink"/>
@@ -6277,6 +6197,7 @@
   <w:style w:type="paragraph" w:styleId="22">
     <w:name w:val="List"/>
     <w:basedOn w:val="7"/>
+    <w:qFormat/>
     <w:uiPriority w:val="0"/>
     <w:rPr>
       <w:rFonts w:cs="Noto Sans Devanagari"/>
@@ -6293,6 +6214,7 @@
   <w:style w:type="table" w:styleId="24">
     <w:name w:val="Table Grid"/>
     <w:basedOn w:val="6"/>
+    <w:qFormat/>
     <w:uiPriority w:val="59"/>
     <w:tblPr>
       <w:tblBorders>
@@ -6365,6 +6287,7 @@
     <w:basedOn w:val="1"/>
     <w:next w:val="1"/>
     <w:unhideWhenUsed/>
+    <w:qFormat/>
     <w:uiPriority w:val="39"/>
     <w:pPr>
       <w:spacing w:before="0" w:after="0"/>
@@ -6383,6 +6306,7 @@
     <w:basedOn w:val="1"/>
     <w:next w:val="1"/>
     <w:unhideWhenUsed/>
+    <w:qFormat/>
     <w:uiPriority w:val="39"/>
     <w:pPr>
       <w:spacing w:before="0" w:after="0"/>
@@ -6416,6 +6340,7 @@
     <w:basedOn w:val="1"/>
     <w:next w:val="1"/>
     <w:unhideWhenUsed/>
+    <w:qFormat/>
     <w:uiPriority w:val="39"/>
     <w:pPr>
       <w:spacing w:before="0" w:after="0"/>
@@ -6432,6 +6357,7 @@
     <w:basedOn w:val="1"/>
     <w:next w:val="1"/>
     <w:unhideWhenUsed/>
+    <w:qFormat/>
     <w:uiPriority w:val="39"/>
     <w:pPr>
       <w:spacing w:before="0" w:after="0"/>
@@ -6448,6 +6374,7 @@
     <w:basedOn w:val="1"/>
     <w:next w:val="1"/>
     <w:unhideWhenUsed/>
+    <w:qFormat/>
     <w:uiPriority w:val="39"/>
     <w:pPr>
       <w:spacing w:before="0" w:after="0"/>
@@ -6464,6 +6391,7 @@
     <w:basedOn w:val="1"/>
     <w:next w:val="1"/>
     <w:unhideWhenUsed/>
+    <w:qFormat/>
     <w:uiPriority w:val="39"/>
     <w:pPr>
       <w:spacing w:before="0" w:after="0"/>
@@ -6756,6 +6684,7 @@
   <w:style w:type="table" w:customStyle="1" w:styleId="55">
     <w:name w:val="Plain Table 1"/>
     <w:basedOn w:val="6"/>
+    <w:qFormat/>
     <w:uiPriority w:val="99"/>
     <w:tblPr>
       <w:tblBorders>
@@ -6810,6 +6739,7 @@
   <w:style w:type="table" w:customStyle="1" w:styleId="56">
     <w:name w:val="Plain Table 3"/>
     <w:basedOn w:val="6"/>
+    <w:qFormat/>
     <w:uiPriority w:val="43"/>
     <w:rPr>
       <w:rFonts w:eastAsiaTheme="minorHAnsi"/>
@@ -6892,6 +6822,7 @@
   <w:style w:type="table" w:customStyle="1" w:styleId="57">
     <w:name w:val="Plain Table 5"/>
     <w:basedOn w:val="6"/>
+    <w:qFormat/>
     <w:uiPriority w:val="99"/>
     <w:tblStylePr w:type="firstRow">
       <w:rPr>

</xml_diff>